<commit_message>
Add class methods to WordTableModel
</commit_message>
<xml_diff>
--- a/word_template.docx
+++ b/word_template.docx
@@ -125,15 +125,7 @@
           <w:b/>
           <w:bCs/>
         </w:rPr>
-        <w:t>Heading</w:t>
-      </w:r>
-      <w:r>
-        <w:rPr>
-          <w:rFonts w:ascii="Albert Sans" w:hAnsi="Albert Sans"/>
-          <w:b/>
-          <w:bCs/>
-        </w:rPr>
-        <w:t>4</w:t>
+        <w:t>Heading4</w:t>
       </w:r>
     </w:p>
     <w:p>
@@ -149,20 +141,18 @@
         <w:rPr>
           <w:rFonts w:ascii="Albert Sans" w:hAnsi="Albert Sans"/>
         </w:rPr>
-        <w:t>{{heading</w:t>
+        <w:t>{{heading4_table}}</w:t>
       </w:r>
-      <w:r>
-        <w:rPr>
-          <w:rFonts w:ascii="Albert Sans" w:hAnsi="Albert Sans"/>
-        </w:rPr>
-        <w:t>4</w:t>
-      </w:r>
-      <w:r>
-        <w:rPr>
-          <w:rFonts w:ascii="Albert Sans" w:hAnsi="Albert Sans"/>
-        </w:rPr>
-        <w:t>_table}}</w:t>
-      </w:r>
+    </w:p>
+    <w:p>
+      <w:pPr>
+        <w:tabs>
+          <w:tab w:val="center" w:pos="4513"/>
+        </w:tabs>
+        <w:rPr>
+          <w:rFonts w:ascii="Albert Sans" w:hAnsi="Albert Sans"/>
+        </w:rPr>
+      </w:pPr>
       <w:r>
         <w:rPr>
           <w:rFonts w:ascii="Albert Sans" w:hAnsi="Albert Sans"/>
@@ -174,6 +164,25 @@
       <w:pPr>
         <w:pStyle w:val="testbold"/>
       </w:pPr>
+      <w:r>
+        <w:t>Heading5</w:t>
+      </w:r>
+    </w:p>
+    <w:p>
+      <w:pPr>
+        <w:pStyle w:val="testbold"/>
+        <w:rPr>
+          <w:b w:val="0"/>
+          <w:bCs/>
+        </w:rPr>
+      </w:pPr>
+      <w:r>
+        <w:rPr>
+          <w:b w:val="0"/>
+          <w:bCs/>
+        </w:rPr>
+        <w:t>{{heading5_table}}</w:t>
+      </w:r>
     </w:p>
     <w:sectPr>
       <w:pgSz w:w="11906" w:h="16838"/>

</xml_diff>